<commit_message>
Removed some random files from connor's last push that shouldn't be there, uploaded meeting data from today
</commit_message>
<xml_diff>
--- a/- Meeting History/MeetingReport.docx
+++ b/- Meeting History/MeetingReport.docx
@@ -1680,13 +1680,264 @@
         </w:rPr>
       </w:pPr>
       <w:r>
-        <w:object w:dxaOrig="2052" w:dyaOrig="2243">
-          <v:rect xmlns:o="urn:schemas-microsoft-com:office:office" xmlns:v="urn:schemas-microsoft-com:vml" id="rectole0000000000" style="width:102.600000pt;height:112.150000pt" o:preferrelative="t" o:ole="">
+        <w:object w:dxaOrig="2085" w:dyaOrig="2267">
+          <v:rect xmlns:o="urn:schemas-microsoft-com:office:office" xmlns:v="urn:schemas-microsoft-com:vml" id="rectole0000000000" style="width:104.250000pt;height:113.350000pt" o:preferrelative="t" o:ole="">
             <o:lock v:ext="edit"/>
             <v:imagedata xmlns:r="http://schemas.openxmlformats.org/officeDocument/2006/relationships" r:id="docRId1" o:title=""/>
           </v:rect>
           <o:OLEObject xmlns:r="http://schemas.openxmlformats.org/officeDocument/2006/relationships" xmlns:o="urn:schemas-microsoft-com:office:office" Type="Embed" ProgID="StaticDib" DrawAspect="Content" ObjectID="0000000000" ShapeID="rectole0000000000" r:id="docRId0"/>
         </w:object>
+      </w:r>
+    </w:p>
+    <w:p>
+      <w:pPr>
+        <w:spacing w:before="0" w:after="160" w:line="240"/>
+        <w:ind w:right="0" w:left="0" w:firstLine="0"/>
+        <w:jc w:val="left"/>
+        <w:rPr>
+          <w:rFonts w:ascii="Calibri" w:hAnsi="Calibri" w:cs="Calibri" w:eastAsia="Calibri"/>
+          <w:color w:val="auto"/>
+          <w:spacing w:val="0"/>
+          <w:position w:val="0"/>
+          <w:sz w:val="22"/>
+          <w:shd w:fill="auto" w:val="clear"/>
+        </w:rPr>
+      </w:pPr>
+    </w:p>
+    <w:p>
+      <w:pPr>
+        <w:spacing w:before="0" w:after="160" w:line="240"/>
+        <w:ind w:right="0" w:left="0" w:firstLine="0"/>
+        <w:jc w:val="left"/>
+        <w:rPr>
+          <w:rFonts w:ascii="Calibri" w:hAnsi="Calibri" w:cs="Calibri" w:eastAsia="Calibri"/>
+          <w:b/>
+          <w:color w:val="auto"/>
+          <w:spacing w:val="0"/>
+          <w:position w:val="0"/>
+          <w:sz w:val="22"/>
+          <w:shd w:fill="auto" w:val="clear"/>
+        </w:rPr>
+      </w:pPr>
+      <w:r>
+        <w:rPr>
+          <w:rFonts w:ascii="Calibri" w:hAnsi="Calibri" w:cs="Calibri" w:eastAsia="Calibri"/>
+          <w:b/>
+          <w:color w:val="auto"/>
+          <w:spacing w:val="0"/>
+          <w:position w:val="0"/>
+          <w:sz w:val="22"/>
+          <w:shd w:fill="auto" w:val="clear"/>
+        </w:rPr>
+        <w:t xml:space="preserve">19/02/20</w:t>
+      </w:r>
+    </w:p>
+    <w:p>
+      <w:pPr>
+        <w:spacing w:before="0" w:after="160" w:line="240"/>
+        <w:ind w:right="0" w:left="0" w:firstLine="0"/>
+        <w:jc w:val="left"/>
+        <w:rPr>
+          <w:rFonts w:ascii="Calibri" w:hAnsi="Calibri" w:cs="Calibri" w:eastAsia="Calibri"/>
+          <w:color w:val="auto"/>
+          <w:spacing w:val="0"/>
+          <w:position w:val="0"/>
+          <w:sz w:val="22"/>
+          <w:shd w:fill="auto" w:val="clear"/>
+        </w:rPr>
+      </w:pPr>
+      <w:r>
+        <w:rPr>
+          <w:rFonts w:ascii="Calibri" w:hAnsi="Calibri" w:cs="Calibri" w:eastAsia="Calibri"/>
+          <w:color w:val="auto"/>
+          <w:spacing w:val="0"/>
+          <w:position w:val="0"/>
+          <w:sz w:val="22"/>
+          <w:shd w:fill="auto" w:val="clear"/>
+        </w:rPr>
+        <w:t xml:space="preserve">The great programmer meet up (and also Connor)</w:t>
+      </w:r>
+    </w:p>
+    <w:p>
+      <w:pPr>
+        <w:spacing w:before="0" w:after="160" w:line="240"/>
+        <w:ind w:right="0" w:left="0" w:firstLine="0"/>
+        <w:jc w:val="left"/>
+        <w:rPr>
+          <w:rFonts w:ascii="Calibri" w:hAnsi="Calibri" w:cs="Calibri" w:eastAsia="Calibri"/>
+          <w:color w:val="auto"/>
+          <w:spacing w:val="0"/>
+          <w:position w:val="0"/>
+          <w:sz w:val="22"/>
+          <w:shd w:fill="auto" w:val="clear"/>
+        </w:rPr>
+      </w:pPr>
+      <w:r>
+        <w:rPr>
+          <w:rFonts w:ascii="Calibri" w:hAnsi="Calibri" w:cs="Calibri" w:eastAsia="Calibri"/>
+          <w:color w:val="auto"/>
+          <w:spacing w:val="0"/>
+          <w:position w:val="0"/>
+          <w:sz w:val="22"/>
+          <w:shd w:fill="auto" w:val="clear"/>
+        </w:rPr>
+        <w:t xml:space="preserve">3 hours</w:t>
+      </w:r>
+    </w:p>
+    <w:p>
+      <w:pPr>
+        <w:spacing w:before="0" w:after="160" w:line="240"/>
+        <w:ind w:right="0" w:left="0" w:firstLine="0"/>
+        <w:jc w:val="left"/>
+        <w:rPr>
+          <w:rFonts w:ascii="Calibri" w:hAnsi="Calibri" w:cs="Calibri" w:eastAsia="Calibri"/>
+          <w:color w:val="auto"/>
+          <w:spacing w:val="0"/>
+          <w:position w:val="0"/>
+          <w:sz w:val="22"/>
+          <w:shd w:fill="auto" w:val="clear"/>
+        </w:rPr>
+      </w:pPr>
+      <w:r>
+        <w:rPr>
+          <w:rFonts w:ascii="Calibri" w:hAnsi="Calibri" w:cs="Calibri" w:eastAsia="Calibri"/>
+          <w:color w:val="auto"/>
+          <w:spacing w:val="0"/>
+          <w:position w:val="0"/>
+          <w:sz w:val="22"/>
+          <w:shd w:fill="auto" w:val="clear"/>
+        </w:rPr>
+        <w:t xml:space="preserve">Class diagram laid out and ready</w:t>
+      </w:r>
+    </w:p>
+    <w:p>
+      <w:pPr>
+        <w:spacing w:before="0" w:after="160" w:line="240"/>
+        <w:ind w:right="0" w:left="0" w:firstLine="0"/>
+        <w:jc w:val="left"/>
+        <w:rPr>
+          <w:rFonts w:ascii="Calibri" w:hAnsi="Calibri" w:cs="Calibri" w:eastAsia="Calibri"/>
+          <w:color w:val="auto"/>
+          <w:spacing w:val="0"/>
+          <w:position w:val="0"/>
+          <w:sz w:val="22"/>
+          <w:shd w:fill="auto" w:val="clear"/>
+        </w:rPr>
+      </w:pPr>
+      <w:r>
+        <w:rPr>
+          <w:rFonts w:ascii="Calibri" w:hAnsi="Calibri" w:cs="Calibri" w:eastAsia="Calibri"/>
+          <w:color w:val="auto"/>
+          <w:spacing w:val="0"/>
+          <w:position w:val="0"/>
+          <w:sz w:val="22"/>
+          <w:shd w:fill="auto" w:val="clear"/>
+        </w:rPr>
+        <w:t xml:space="preserve">Intricacies of camera and input layout ready</w:t>
+      </w:r>
+    </w:p>
+    <w:p>
+      <w:pPr>
+        <w:spacing w:before="0" w:after="160" w:line="240"/>
+        <w:ind w:right="0" w:left="0" w:firstLine="0"/>
+        <w:jc w:val="left"/>
+        <w:rPr>
+          <w:rFonts w:ascii="Calibri" w:hAnsi="Calibri" w:cs="Calibri" w:eastAsia="Calibri"/>
+          <w:color w:val="auto"/>
+          <w:spacing w:val="0"/>
+          <w:position w:val="0"/>
+          <w:sz w:val="22"/>
+          <w:shd w:fill="auto" w:val="clear"/>
+        </w:rPr>
+      </w:pPr>
+      <w:r>
+        <w:rPr>
+          <w:rFonts w:ascii="Calibri" w:hAnsi="Calibri" w:cs="Calibri" w:eastAsia="Calibri"/>
+          <w:color w:val="auto"/>
+          <w:spacing w:val="0"/>
+          <w:position w:val="0"/>
+          <w:sz w:val="22"/>
+          <w:shd w:fill="auto" w:val="clear"/>
+        </w:rPr>
+        <w:t xml:space="preserve">need to be documented- sam do class diagram, charlie camera.</w:t>
+      </w:r>
+    </w:p>
+    <w:p>
+      <w:pPr>
+        <w:spacing w:before="0" w:after="160" w:line="240"/>
+        <w:ind w:right="0" w:left="0" w:firstLine="0"/>
+        <w:jc w:val="left"/>
+        <w:rPr>
+          <w:rFonts w:ascii="Calibri" w:hAnsi="Calibri" w:cs="Calibri" w:eastAsia="Calibri"/>
+          <w:color w:val="auto"/>
+          <w:spacing w:val="0"/>
+          <w:position w:val="0"/>
+          <w:sz w:val="22"/>
+          <w:shd w:fill="auto" w:val="clear"/>
+        </w:rPr>
+      </w:pPr>
+      <w:r>
+        <w:rPr>
+          <w:rFonts w:ascii="Calibri" w:hAnsi="Calibri" w:cs="Calibri" w:eastAsia="Calibri"/>
+          <w:color w:val="auto"/>
+          <w:spacing w:val="0"/>
+          <w:position w:val="0"/>
+          <w:sz w:val="22"/>
+          <w:shd w:fill="auto" w:val="clear"/>
+        </w:rPr>
+        <w:t xml:space="preserve">PSEUDOCODE NEEDED!</w:t>
+      </w:r>
+    </w:p>
+    <w:p>
+      <w:pPr>
+        <w:spacing w:before="0" w:after="160" w:line="240"/>
+        <w:ind w:right="0" w:left="0" w:firstLine="0"/>
+        <w:jc w:val="left"/>
+        <w:rPr>
+          <w:rFonts w:ascii="Calibri" w:hAnsi="Calibri" w:cs="Calibri" w:eastAsia="Calibri"/>
+          <w:color w:val="auto"/>
+          <w:spacing w:val="0"/>
+          <w:position w:val="0"/>
+          <w:sz w:val="22"/>
+          <w:shd w:fill="auto" w:val="clear"/>
+        </w:rPr>
+      </w:pPr>
+      <w:r>
+        <w:rPr>
+          <w:rFonts w:ascii="Calibri" w:hAnsi="Calibri" w:cs="Calibri" w:eastAsia="Calibri"/>
+          <w:color w:val="auto"/>
+          <w:spacing w:val="0"/>
+          <w:position w:val="0"/>
+          <w:sz w:val="22"/>
+          <w:shd w:fill="auto" w:val="clear"/>
+        </w:rPr>
+        <w:t xml:space="preserve">Connor continued on level design</w:t>
+      </w:r>
+    </w:p>
+    <w:p>
+      <w:pPr>
+        <w:spacing w:before="0" w:after="160" w:line="240"/>
+        <w:ind w:right="0" w:left="0" w:firstLine="0"/>
+        <w:jc w:val="left"/>
+        <w:rPr>
+          <w:rFonts w:ascii="Calibri" w:hAnsi="Calibri" w:cs="Calibri" w:eastAsia="Calibri"/>
+          <w:color w:val="auto"/>
+          <w:spacing w:val="0"/>
+          <w:position w:val="0"/>
+          <w:sz w:val="22"/>
+          <w:shd w:fill="auto" w:val="clear"/>
+        </w:rPr>
+      </w:pPr>
+      <w:r>
+        <w:rPr>
+          <w:rFonts w:ascii="Calibri" w:hAnsi="Calibri" w:cs="Calibri" w:eastAsia="Calibri"/>
+          <w:color w:val="auto"/>
+          <w:spacing w:val="0"/>
+          <w:position w:val="0"/>
+          <w:sz w:val="22"/>
+          <w:shd w:fill="auto" w:val="clear"/>
+        </w:rPr>
+        <w:t xml:space="preserve">Otherwise, continue on documentation. Getting there! Jon Cobb looked over documentation so far, "on the right track"</w:t>
       </w:r>
     </w:p>
     <w:p>

</xml_diff>